<commit_message>
add use case of number 23 , 24 , 25 of requirement
</commit_message>
<xml_diff>
--- a/Phase 2/Chapter 4 - Use Cases/Phaze2.docx
+++ b/Phase 2/Chapter 4 - Use Cases/Phaze2.docx
@@ -1,6 +1,6 @@
 
 <file path=word/document.xml><?xml version="1.0" encoding="utf-8"?>
-<w:document xmlns:wpc="http://schemas.microsoft.com/office/word/2010/wordprocessingCanvas" xmlns:cx="http://schemas.microsoft.com/office/drawing/2014/chartex" xmlns:cx1="http://schemas.microsoft.com/office/drawing/2015/9/8/chartex" xmlns:cx2="http://schemas.microsoft.com/office/drawing/2015/10/21/chartex" xmlns:cx3="http://schemas.microsoft.com/office/drawing/2016/5/9/chartex" xmlns:cx4="http://schemas.microsoft.com/office/drawing/2016/5/10/chartex" xmlns:cx5="http://schemas.microsoft.com/office/drawing/2016/5/11/chartex" xmlns:cx6="http://schemas.microsoft.com/office/drawing/2016/5/12/chartex" xmlns:cx7="http://schemas.microsoft.com/office/drawing/2016/5/13/chartex" xmlns:cx8="http://schemas.microsoft.com/office/drawing/2016/5/14/chartex" xmlns:mc="http://schemas.openxmlformats.org/markup-compatibility/2006" xmlns:aink="http://schemas.microsoft.com/office/drawing/2016/ink" xmlns:am3d="http://schemas.microsoft.com/office/drawing/2017/model3d" xmlns:o="urn:schemas-microsoft-com:office:office" xmlns:r="http://schemas.openxmlformats.org/officeDocument/2006/relationships" xmlns:m="http://schemas.openxmlformats.org/officeDocument/2006/math" xmlns:v="urn:schemas-microsoft-com:vml" xmlns:wp14="http://schemas.microsoft.com/office/word/2010/wordprocessingDrawing" xmlns:wp="http://schemas.openxmlformats.org/drawingml/2006/wordprocessingDrawing" xmlns:w10="urn:schemas-microsoft-com:office:word" xmlns:w="http://schemas.openxmlformats.org/wordprocessingml/2006/main" xmlns:w14="http://schemas.microsoft.com/office/word/2010/wordml" xmlns:w15="http://schemas.microsoft.com/office/word/2012/wordml" xmlns:w16cex="http://schemas.microsoft.com/office/word/2018/wordml/cex" xmlns:w16cid="http://schemas.microsoft.com/office/word/2016/wordml/cid" xmlns:w16="http://schemas.microsoft.com/office/word/2018/wordml" xmlns:w16se="http://schemas.microsoft.com/office/word/2015/wordml/symex" xmlns:wpg="http://schemas.microsoft.com/office/word/2010/wordprocessingGroup" xmlns:wpi="http://schemas.microsoft.com/office/word/2010/wordprocessingInk" xmlns:wne="http://schemas.microsoft.com/office/word/2006/wordml" xmlns:wps="http://schemas.microsoft.com/office/word/2010/wordprocessingShape" mc:Ignorable="w14 w15 w16se w16cid w16 w16cex wp14">
+<w:document xmlns:wpc="http://schemas.microsoft.com/office/word/2010/wordprocessingCanvas" xmlns:mc="http://schemas.openxmlformats.org/markup-compatibility/2006" xmlns:o="urn:schemas-microsoft-com:office:office" xmlns:r="http://schemas.openxmlformats.org/officeDocument/2006/relationships" xmlns:m="http://schemas.openxmlformats.org/officeDocument/2006/math" xmlns:v="urn:schemas-microsoft-com:vml" xmlns:wp14="http://schemas.microsoft.com/office/word/2010/wordprocessingDrawing" xmlns:wp="http://schemas.openxmlformats.org/drawingml/2006/wordprocessingDrawing" xmlns:w10="urn:schemas-microsoft-com:office:word" xmlns:w="http://schemas.openxmlformats.org/wordprocessingml/2006/main" xmlns:w14="http://schemas.microsoft.com/office/word/2010/wordml" xmlns:w15="http://schemas.microsoft.com/office/word/2012/wordml" xmlns:wpg="http://schemas.microsoft.com/office/word/2010/wordprocessingGroup" xmlns:wpi="http://schemas.microsoft.com/office/word/2010/wordprocessingInk" xmlns:wne="http://schemas.microsoft.com/office/word/2006/wordml" xmlns:wps="http://schemas.microsoft.com/office/word/2010/wordprocessingShape" mc:Ignorable="w14 w15 wp14">
   <w:body>
     <w:p>
       <w:pPr>
@@ -1541,7 +1541,7 @@
       <w:pPr>
         <w:bidi/>
         <w:rPr>
-          <w:rFonts w:cs="B Mitra" w:hint="cs"/>
+          <w:rFonts w:cs="B Mitra"/>
           <w:color w:val="FF0000"/>
           <w:sz w:val="28"/>
           <w:szCs w:val="28"/>
@@ -2129,6 +2129,134 @@
     </w:p>
     <w:p>
       <w:pPr>
+        <w:pStyle w:val="ListParagraph"/>
+        <w:bidi/>
+        <w:rPr>
+          <w:rFonts w:cs="B Mitra"/>
+          <w:sz w:val="28"/>
+          <w:szCs w:val="28"/>
+          <w:rtl/>
+          <w:lang w:bidi="fa-IR"/>
+        </w:rPr>
+      </w:pPr>
+    </w:p>
+    <w:p>
+      <w:pPr>
+        <w:bidi/>
+        <w:rPr>
+          <w:rFonts w:cs="B Mitra"/>
+          <w:color w:val="ED7D31" w:themeColor="accent2"/>
+          <w:sz w:val="28"/>
+          <w:szCs w:val="28"/>
+          <w:rtl/>
+          <w:lang w:bidi="fa-IR"/>
+        </w:rPr>
+      </w:pPr>
+      <w:r>
+        <w:rPr>
+          <w:rFonts w:cs="B Mitra" w:hint="cs"/>
+          <w:sz w:val="28"/>
+          <w:szCs w:val="28"/>
+          <w:rtl/>
+          <w:lang w:bidi="fa-IR"/>
+        </w:rPr>
+        <w:t>*</w:t>
+      </w:r>
+      <w:r>
+        <w:rPr>
+          <w:rFonts w:cs="B Mitra" w:hint="cs"/>
+          <w:color w:val="ED7D31" w:themeColor="accent2"/>
+          <w:sz w:val="28"/>
+          <w:szCs w:val="28"/>
+          <w:rtl/>
+          <w:lang w:bidi="fa-IR"/>
+        </w:rPr>
+        <w:t xml:space="preserve"> </w:t>
+      </w:r>
+      <w:r>
+        <w:rPr>
+          <w:rFonts w:cs="B Mitra" w:hint="cs"/>
+          <w:color w:val="ED7D31" w:themeColor="accent2"/>
+          <w:sz w:val="28"/>
+          <w:szCs w:val="28"/>
+          <w:rtl/>
+          <w:lang w:bidi="fa-IR"/>
+        </w:rPr>
+        <w:t xml:space="preserve">تعیین زمان بازشدن سربرگ « عملیات ترمیم » توسط آموزش کل  </w:t>
+      </w:r>
+    </w:p>
+    <w:p>
+      <w:pPr>
+        <w:pStyle w:val="ListParagraph"/>
+        <w:numPr>
+          <w:ilvl w:val="0"/>
+          <w:numId w:val="1"/>
+        </w:numPr>
+        <w:bidi/>
+        <w:rPr>
+          <w:rFonts w:cs="B Mitra" w:hint="cs"/>
+          <w:color w:val="ED7D31" w:themeColor="accent2"/>
+          <w:sz w:val="28"/>
+          <w:szCs w:val="28"/>
+          <w:lang w:bidi="fa-IR"/>
+        </w:rPr>
+      </w:pPr>
+      <w:r>
+        <w:rPr>
+          <w:rFonts w:cs="B Mitra" w:hint="cs"/>
+          <w:color w:val="ED7D31" w:themeColor="accent2"/>
+          <w:sz w:val="28"/>
+          <w:szCs w:val="28"/>
+          <w:rtl/>
+          <w:lang w:bidi="fa-IR"/>
+        </w:rPr>
+        <w:t>/////</w:t>
+      </w:r>
+    </w:p>
+    <w:p>
+      <w:pPr>
+        <w:pStyle w:val="ListParagraph"/>
+        <w:numPr>
+          <w:ilvl w:val="0"/>
+          <w:numId w:val="1"/>
+        </w:numPr>
+        <w:bidi/>
+        <w:rPr>
+          <w:rFonts w:cs="B Mitra"/>
+          <w:color w:val="ED7D31" w:themeColor="accent2"/>
+          <w:sz w:val="28"/>
+          <w:szCs w:val="28"/>
+          <w:lang w:bidi="fa-IR"/>
+        </w:rPr>
+      </w:pPr>
+      <w:r>
+        <w:rPr>
+          <w:rFonts w:cs="B Mitra" w:hint="cs"/>
+          <w:color w:val="ED7D31" w:themeColor="accent2"/>
+          <w:sz w:val="28"/>
+          <w:szCs w:val="28"/>
+          <w:rtl/>
+          <w:lang w:bidi="fa-IR"/>
+        </w:rPr>
+        <w:t>نمایش پیغام « تغییرات با موفقیت صورت گرفت »</w:t>
+      </w:r>
+    </w:p>
+    <w:p>
+      <w:pPr>
+        <w:pStyle w:val="ListParagraph"/>
+        <w:bidi/>
+        <w:rPr>
+          <w:rFonts w:cs="B Mitra"/>
+          <w:sz w:val="28"/>
+          <w:szCs w:val="28"/>
+          <w:lang w:bidi="fa-IR"/>
+        </w:rPr>
+      </w:pPr>
+      <w:bookmarkStart w:id="0" w:name="_GoBack"/>
+      <w:bookmarkEnd w:id="0"/>
+    </w:p>
+    <w:p>
+      <w:pPr>
         <w:bidi/>
         <w:rPr>
           <w:rFonts w:cs="B Mitra"/>
@@ -2213,30 +2341,1689 @@
     </w:p>
     <w:p>
       <w:pPr>
-        <w:bidi/>
-        <w:rPr>
-          <w:rFonts w:cs="B Mitra"/>
-          <w:sz w:val="28"/>
-          <w:szCs w:val="28"/>
-          <w:lang w:bidi="fa-IR"/>
-        </w:rPr>
-      </w:pPr>
-      <w:r>
-        <w:rPr>
-          <w:rFonts w:cs="B Mitra" w:hint="cs"/>
-          <w:sz w:val="28"/>
-          <w:szCs w:val="28"/>
-          <w:rtl/>
-          <w:lang w:bidi="fa-IR"/>
-        </w:rPr>
-        <w:t xml:space="preserve">18 - </w:t>
-      </w:r>
-    </w:p>
-    <w:p>
-      <w:pPr>
-        <w:bidi/>
-        <w:rPr>
-          <w:rFonts w:cs="B Mitra" w:hint="cs"/>
+        <w:pStyle w:val="ListParagraph"/>
+        <w:bidi/>
+        <w:rPr>
+          <w:rFonts w:cs="B Mitra"/>
+          <w:color w:val="70AD47" w:themeColor="accent6"/>
+          <w:sz w:val="28"/>
+          <w:szCs w:val="28"/>
+          <w:lang w:bidi="fa-IR"/>
+        </w:rPr>
+      </w:pPr>
+      <w:r>
+        <w:rPr>
+          <w:rFonts w:cs="B Mitra" w:hint="cs"/>
+          <w:color w:val="70AD47" w:themeColor="accent6"/>
+          <w:sz w:val="28"/>
+          <w:szCs w:val="28"/>
+          <w:rtl/>
+          <w:lang w:bidi="fa-IR"/>
+        </w:rPr>
+        <w:t>//</w:t>
+      </w:r>
+      <w:r>
+        <w:rPr>
+          <w:rFonts w:cs="B Mitra" w:hint="cs"/>
+          <w:color w:val="70AD47" w:themeColor="accent6"/>
+          <w:sz w:val="28"/>
+          <w:szCs w:val="28"/>
+          <w:rtl/>
+          <w:lang w:bidi="fa-IR"/>
+        </w:rPr>
+        <w:t>مورد 22 و 23 یکی ه :///</w:t>
+      </w:r>
+    </w:p>
+    <w:p>
+      <w:pPr>
+        <w:bidi/>
+        <w:rPr>
+          <w:rFonts w:cs="B Mitra" w:hint="cs"/>
+          <w:sz w:val="28"/>
+          <w:szCs w:val="28"/>
+          <w:rtl/>
+          <w:lang w:bidi="fa-IR"/>
+        </w:rPr>
+      </w:pPr>
+      <w:r>
+        <w:rPr>
+          <w:rFonts w:cs="B Mitra" w:hint="cs"/>
+          <w:sz w:val="28"/>
+          <w:szCs w:val="28"/>
+          <w:rtl/>
+          <w:lang w:bidi="fa-IR"/>
+        </w:rPr>
+        <w:t xml:space="preserve">18 </w:t>
+      </w:r>
+      <w:r>
+        <w:rPr>
+          <w:rFonts w:cs="B Mitra" w:hint="cs"/>
+          <w:sz w:val="28"/>
+          <w:szCs w:val="28"/>
+          <w:rtl/>
+          <w:lang w:bidi="fa-IR"/>
+        </w:rPr>
+        <w:t xml:space="preserve">-نمایش اطلاعات کامل دروس در حین انتخاب واحد اصلی دانشجو </w:t>
+      </w:r>
+    </w:p>
+    <w:p>
+      <w:pPr>
+        <w:bidi/>
+        <w:ind w:firstLine="720"/>
+        <w:rPr>
+          <w:rFonts w:cs="B Mitra"/>
+          <w:sz w:val="28"/>
+          <w:szCs w:val="28"/>
+          <w:rtl/>
+          <w:lang w:bidi="fa-IR"/>
+        </w:rPr>
+      </w:pPr>
+      <w:r>
+        <w:rPr>
+          <w:rFonts w:cs="B Mitra" w:hint="cs"/>
+          <w:sz w:val="28"/>
+          <w:szCs w:val="28"/>
+          <w:rtl/>
+          <w:lang w:bidi="fa-IR"/>
+        </w:rPr>
+        <w:t>-</w:t>
+      </w:r>
+      <w:r>
+        <w:rPr>
+          <w:rFonts w:cs="B Mitra" w:hint="cs"/>
+          <w:sz w:val="28"/>
+          <w:szCs w:val="28"/>
+          <w:rtl/>
+          <w:lang w:bidi="fa-IR"/>
+        </w:rPr>
+        <w:t xml:space="preserve">کلیک کردن بر روی </w:t>
+      </w:r>
+      <w:r>
+        <w:rPr>
+          <w:rFonts w:cs="B Mitra" w:hint="cs"/>
+          <w:sz w:val="28"/>
+          <w:szCs w:val="28"/>
+          <w:rtl/>
+          <w:lang w:bidi="fa-IR"/>
+        </w:rPr>
+        <w:t xml:space="preserve">سربرگ </w:t>
+      </w:r>
+      <w:r>
+        <w:rPr>
+          <w:rFonts w:cs="B Mitra" w:hint="cs"/>
+          <w:sz w:val="28"/>
+          <w:szCs w:val="28"/>
+          <w:rtl/>
+          <w:lang w:bidi="fa-IR"/>
+        </w:rPr>
+        <w:t xml:space="preserve"> «</w:t>
+      </w:r>
+      <w:r>
+        <w:rPr>
+          <w:rFonts w:cs="B Mitra" w:hint="cs"/>
+          <w:sz w:val="28"/>
+          <w:szCs w:val="28"/>
+          <w:rtl/>
+          <w:lang w:bidi="fa-IR"/>
+        </w:rPr>
+        <w:t xml:space="preserve">ثبت نام اصلی </w:t>
+      </w:r>
+      <w:r>
+        <w:rPr>
+          <w:rFonts w:cs="B Mitra" w:hint="cs"/>
+          <w:sz w:val="28"/>
+          <w:szCs w:val="28"/>
+          <w:rtl/>
+          <w:lang w:bidi="fa-IR"/>
+        </w:rPr>
+        <w:t>»</w:t>
+      </w:r>
+    </w:p>
+    <w:p>
+      <w:pPr>
+        <w:bidi/>
+        <w:ind w:firstLine="720"/>
+        <w:rPr>
+          <w:rFonts w:cs="B Mitra" w:hint="cs"/>
+          <w:sz w:val="28"/>
+          <w:szCs w:val="28"/>
+          <w:rtl/>
+          <w:lang w:bidi="fa-IR"/>
+        </w:rPr>
+      </w:pPr>
+      <w:r>
+        <w:rPr>
+          <w:rFonts w:cs="B Mitra" w:hint="cs"/>
+          <w:sz w:val="28"/>
+          <w:szCs w:val="28"/>
+          <w:rtl/>
+          <w:lang w:bidi="fa-IR"/>
+        </w:rPr>
+        <w:t xml:space="preserve">- بستن پنجره‌ی </w:t>
+      </w:r>
+      <w:r>
+        <w:rPr>
+          <w:rFonts w:cs="B Mitra" w:hint="cs"/>
+          <w:sz w:val="28"/>
+          <w:szCs w:val="28"/>
+          <w:rtl/>
+          <w:lang w:bidi="fa-IR"/>
+        </w:rPr>
+        <w:t>«</w:t>
+      </w:r>
+      <w:r>
+        <w:rPr>
+          <w:rFonts w:cs="B Mitra" w:hint="cs"/>
+          <w:sz w:val="28"/>
+          <w:szCs w:val="28"/>
+          <w:rtl/>
+          <w:lang w:bidi="fa-IR"/>
+        </w:rPr>
+        <w:t xml:space="preserve">ثبت نام اصلی </w:t>
+      </w:r>
+      <w:r>
+        <w:rPr>
+          <w:rFonts w:cs="B Mitra" w:hint="cs"/>
+          <w:sz w:val="28"/>
+          <w:szCs w:val="28"/>
+          <w:rtl/>
+          <w:lang w:bidi="fa-IR"/>
+        </w:rPr>
+        <w:t>»</w:t>
+      </w:r>
+    </w:p>
+    <w:p>
+      <w:pPr>
+        <w:bidi/>
+        <w:rPr>
+          <w:rFonts w:cs="B Mitra"/>
+          <w:sz w:val="28"/>
+          <w:szCs w:val="28"/>
+          <w:rtl/>
+          <w:lang w:bidi="fa-IR"/>
+        </w:rPr>
+      </w:pPr>
+      <w:r>
+        <w:rPr>
+          <w:rFonts w:cs="B Mitra" w:hint="cs"/>
+          <w:sz w:val="28"/>
+          <w:szCs w:val="28"/>
+          <w:rtl/>
+          <w:lang w:bidi="fa-IR"/>
+        </w:rPr>
+        <w:t>19-</w:t>
+      </w:r>
+      <w:r>
+        <w:rPr>
+          <w:rFonts w:cs="B Mitra" w:hint="cs"/>
+          <w:sz w:val="28"/>
+          <w:szCs w:val="28"/>
+          <w:rtl/>
+          <w:lang w:bidi="fa-IR"/>
+        </w:rPr>
+        <w:t xml:space="preserve">کنترل درس انتخابی توسط دانشجو براساس دروس انتخابی در ثبت نام مقدماتی </w:t>
+      </w:r>
+    </w:p>
+    <w:p>
+      <w:pPr>
+        <w:pStyle w:val="ListParagraph"/>
+        <w:numPr>
+          <w:ilvl w:val="0"/>
+          <w:numId w:val="1"/>
+        </w:numPr>
+        <w:bidi/>
+        <w:rPr>
+          <w:rFonts w:cs="B Mitra" w:hint="cs"/>
+          <w:sz w:val="28"/>
+          <w:szCs w:val="28"/>
+          <w:lang w:bidi="fa-IR"/>
+        </w:rPr>
+      </w:pPr>
+      <w:r>
+        <w:rPr>
+          <w:rFonts w:cs="B Mitra" w:hint="cs"/>
+          <w:sz w:val="28"/>
+          <w:szCs w:val="28"/>
+          <w:rtl/>
+          <w:lang w:bidi="fa-IR"/>
+        </w:rPr>
+        <w:t xml:space="preserve">کلیک دانشجو بر روی یک درس </w:t>
+      </w:r>
+    </w:p>
+    <w:p>
+      <w:pPr>
+        <w:pStyle w:val="ListParagraph"/>
+        <w:numPr>
+          <w:ilvl w:val="0"/>
+          <w:numId w:val="1"/>
+        </w:numPr>
+        <w:bidi/>
+        <w:rPr>
+          <w:rFonts w:cs="B Mitra"/>
+          <w:sz w:val="28"/>
+          <w:szCs w:val="28"/>
+          <w:lang w:bidi="fa-IR"/>
+        </w:rPr>
+      </w:pPr>
+      <w:r>
+        <w:rPr>
+          <w:rFonts w:cs="B Mitra" w:hint="cs"/>
+          <w:sz w:val="28"/>
+          <w:szCs w:val="28"/>
+          <w:rtl/>
+          <w:lang w:bidi="fa-IR"/>
+        </w:rPr>
+        <w:t xml:space="preserve">نمایش خطا در کنار درس مربوط  و قفل کردن صفحه انتخاب واحد تا بر طرف کردن خطا و یا اضافه کردن درس به دروس انتخابی دانشجو  </w:t>
+      </w:r>
+    </w:p>
+    <w:p>
+      <w:pPr>
+        <w:bidi/>
+        <w:rPr>
+          <w:rFonts w:cs="B Mitra" w:hint="cs"/>
+          <w:sz w:val="28"/>
+          <w:szCs w:val="28"/>
+          <w:rtl/>
+          <w:lang w:bidi="fa-IR"/>
+        </w:rPr>
+      </w:pPr>
+      <w:r>
+        <w:rPr>
+          <w:rFonts w:cs="B Mitra" w:hint="cs"/>
+          <w:sz w:val="28"/>
+          <w:szCs w:val="28"/>
+          <w:rtl/>
+          <w:lang w:bidi="fa-IR"/>
+        </w:rPr>
+        <w:t xml:space="preserve">20- کنترل دروس انتخابی توسط دانشجو براساس محدودیت های انتخاب واحد </w:t>
+      </w:r>
+    </w:p>
+    <w:p>
+      <w:pPr>
+        <w:pStyle w:val="ListParagraph"/>
+        <w:numPr>
+          <w:ilvl w:val="0"/>
+          <w:numId w:val="1"/>
+        </w:numPr>
+        <w:bidi/>
+        <w:rPr>
+          <w:rFonts w:cs="B Mitra" w:hint="cs"/>
+          <w:sz w:val="28"/>
+          <w:szCs w:val="28"/>
+          <w:lang w:bidi="fa-IR"/>
+        </w:rPr>
+      </w:pPr>
+      <w:r>
+        <w:rPr>
+          <w:rFonts w:cs="B Mitra" w:hint="cs"/>
+          <w:sz w:val="28"/>
+          <w:szCs w:val="28"/>
+          <w:rtl/>
+          <w:lang w:bidi="fa-IR"/>
+        </w:rPr>
+        <w:t>انتخاب</w:t>
+      </w:r>
+      <w:r>
+        <w:rPr>
+          <w:rFonts w:cs="B Mitra" w:hint="cs"/>
+          <w:sz w:val="28"/>
+          <w:szCs w:val="28"/>
+          <w:rtl/>
+          <w:lang w:bidi="fa-IR"/>
+        </w:rPr>
+        <w:t xml:space="preserve"> یک</w:t>
+      </w:r>
+      <w:r>
+        <w:rPr>
+          <w:rFonts w:cs="B Mitra" w:hint="cs"/>
+          <w:sz w:val="28"/>
+          <w:szCs w:val="28"/>
+          <w:rtl/>
+          <w:lang w:bidi="fa-IR"/>
+        </w:rPr>
+        <w:t xml:space="preserve"> درس </w:t>
+      </w:r>
+    </w:p>
+    <w:p>
+      <w:pPr>
+        <w:pStyle w:val="ListParagraph"/>
+        <w:numPr>
+          <w:ilvl w:val="0"/>
+          <w:numId w:val="1"/>
+        </w:numPr>
+        <w:bidi/>
+        <w:rPr>
+          <w:rFonts w:cs="B Mitra" w:hint="cs"/>
+          <w:sz w:val="28"/>
+          <w:szCs w:val="28"/>
+          <w:lang w:bidi="fa-IR"/>
+        </w:rPr>
+      </w:pPr>
+      <w:r>
+        <w:rPr>
+          <w:rFonts w:cs="B Mitra" w:hint="cs"/>
+          <w:sz w:val="28"/>
+          <w:szCs w:val="28"/>
+          <w:rtl/>
+          <w:lang w:bidi="fa-IR"/>
+        </w:rPr>
+        <w:t>نمایش خطا «</w:t>
+      </w:r>
+      <w:r>
+        <w:rPr>
+          <w:rFonts w:cs="B Mitra" w:hint="cs"/>
+          <w:sz w:val="28"/>
+          <w:szCs w:val="28"/>
+          <w:rtl/>
+          <w:lang w:bidi="fa-IR"/>
+        </w:rPr>
+        <w:t xml:space="preserve"> تعداد دروس انتخابی بیش از حد مجاز است» </w:t>
+      </w:r>
+    </w:p>
+    <w:p>
+      <w:pPr>
+        <w:bidi/>
+        <w:rPr>
+          <w:rFonts w:cs="B Mitra"/>
+          <w:sz w:val="28"/>
+          <w:szCs w:val="28"/>
+          <w:rtl/>
+          <w:lang w:bidi="fa-IR"/>
+        </w:rPr>
+      </w:pPr>
+      <w:r>
+        <w:rPr>
+          <w:rFonts w:cs="B Mitra" w:hint="cs"/>
+          <w:sz w:val="28"/>
+          <w:szCs w:val="28"/>
+          <w:rtl/>
+          <w:lang w:bidi="fa-IR"/>
+        </w:rPr>
+        <w:t xml:space="preserve">21- </w:t>
+      </w:r>
+      <w:r>
+        <w:rPr>
+          <w:rFonts w:cs="B Mitra" w:hint="cs"/>
+          <w:sz w:val="28"/>
+          <w:szCs w:val="28"/>
+          <w:rtl/>
+          <w:lang w:bidi="fa-IR"/>
+        </w:rPr>
+        <w:t>بررسی</w:t>
+      </w:r>
+      <w:r>
+        <w:rPr>
+          <w:rFonts w:cs="B Mitra" w:hint="cs"/>
+          <w:sz w:val="28"/>
+          <w:szCs w:val="28"/>
+          <w:rtl/>
+          <w:lang w:bidi="fa-IR"/>
+        </w:rPr>
+        <w:t xml:space="preserve"> تغییرات صورت گرفته در دروس  </w:t>
+      </w:r>
+    </w:p>
+    <w:p>
+      <w:pPr>
+        <w:pStyle w:val="ListParagraph"/>
+        <w:numPr>
+          <w:ilvl w:val="0"/>
+          <w:numId w:val="1"/>
+        </w:numPr>
+        <w:bidi/>
+        <w:rPr>
+          <w:rFonts w:cs="B Mitra" w:hint="cs"/>
+          <w:sz w:val="28"/>
+          <w:szCs w:val="28"/>
+          <w:lang w:bidi="fa-IR"/>
+        </w:rPr>
+      </w:pPr>
+      <w:r>
+        <w:rPr>
+          <w:rFonts w:cs="B Mitra" w:hint="cs"/>
+          <w:sz w:val="28"/>
+          <w:szCs w:val="28"/>
+          <w:rtl/>
+          <w:lang w:bidi="fa-IR"/>
+        </w:rPr>
+        <w:lastRenderedPageBreak/>
+        <w:t>کلیک بر روی دکمه «</w:t>
+      </w:r>
+      <w:r>
+        <w:rPr>
+          <w:rFonts w:cs="B Mitra" w:hint="cs"/>
+          <w:sz w:val="28"/>
+          <w:szCs w:val="28"/>
+          <w:rtl/>
+          <w:lang w:bidi="fa-IR"/>
+        </w:rPr>
+        <w:t xml:space="preserve"> </w:t>
+      </w:r>
+      <w:r>
+        <w:rPr>
+          <w:rFonts w:cs="B Mitra" w:hint="cs"/>
+          <w:sz w:val="28"/>
+          <w:szCs w:val="28"/>
+          <w:rtl/>
+          <w:lang w:bidi="fa-IR"/>
+        </w:rPr>
+        <w:t>بر</w:t>
+      </w:r>
+      <w:r>
+        <w:rPr>
+          <w:rFonts w:cs="B Mitra" w:hint="cs"/>
+          <w:sz w:val="28"/>
+          <w:szCs w:val="28"/>
+          <w:rtl/>
+          <w:lang w:bidi="fa-IR"/>
+        </w:rPr>
+        <w:t>ر</w:t>
+      </w:r>
+      <w:r>
+        <w:rPr>
+          <w:rFonts w:cs="B Mitra" w:hint="cs"/>
+          <w:sz w:val="28"/>
+          <w:szCs w:val="28"/>
+          <w:rtl/>
+          <w:lang w:bidi="fa-IR"/>
+        </w:rPr>
+        <w:t>سی تغییرات</w:t>
+      </w:r>
+      <w:r>
+        <w:rPr>
+          <w:rFonts w:cs="B Mitra" w:hint="cs"/>
+          <w:sz w:val="28"/>
+          <w:szCs w:val="28"/>
+          <w:rtl/>
+          <w:lang w:bidi="fa-IR"/>
+        </w:rPr>
+        <w:t xml:space="preserve"> </w:t>
+      </w:r>
+      <w:r>
+        <w:rPr>
+          <w:rFonts w:cs="B Mitra" w:hint="cs"/>
+          <w:sz w:val="28"/>
+          <w:szCs w:val="28"/>
+          <w:rtl/>
+          <w:lang w:bidi="fa-IR"/>
+        </w:rPr>
+        <w:t>»</w:t>
+      </w:r>
+    </w:p>
+    <w:p>
+      <w:pPr>
+        <w:pStyle w:val="ListParagraph"/>
+        <w:numPr>
+          <w:ilvl w:val="0"/>
+          <w:numId w:val="1"/>
+        </w:numPr>
+        <w:bidi/>
+        <w:rPr>
+          <w:rFonts w:cs="B Mitra"/>
+          <w:sz w:val="28"/>
+          <w:szCs w:val="28"/>
+          <w:lang w:bidi="fa-IR"/>
+        </w:rPr>
+      </w:pPr>
+      <w:r>
+        <w:rPr>
+          <w:rFonts w:cs="B Mitra" w:hint="cs"/>
+          <w:sz w:val="28"/>
+          <w:szCs w:val="28"/>
+          <w:rtl/>
+          <w:lang w:bidi="fa-IR"/>
+        </w:rPr>
+        <w:t>نمایش پیغام «</w:t>
+      </w:r>
+      <w:r>
+        <w:rPr>
+          <w:rFonts w:cs="B Mitra" w:hint="cs"/>
+          <w:sz w:val="28"/>
+          <w:szCs w:val="28"/>
+          <w:rtl/>
+          <w:lang w:bidi="fa-IR"/>
+        </w:rPr>
+        <w:t xml:space="preserve"> </w:t>
+      </w:r>
+      <w:r>
+        <w:rPr>
+          <w:rFonts w:cs="B Mitra" w:hint="cs"/>
+          <w:sz w:val="28"/>
+          <w:szCs w:val="28"/>
+          <w:rtl/>
+          <w:lang w:bidi="fa-IR"/>
+        </w:rPr>
+        <w:t xml:space="preserve">تغییرات با </w:t>
+      </w:r>
+      <w:r>
+        <w:rPr>
+          <w:rFonts w:cs="B Mitra" w:hint="cs"/>
+          <w:sz w:val="28"/>
+          <w:szCs w:val="28"/>
+          <w:rtl/>
+          <w:lang w:bidi="fa-IR"/>
+        </w:rPr>
+        <w:t>م</w:t>
+      </w:r>
+      <w:r>
+        <w:rPr>
+          <w:rFonts w:cs="B Mitra" w:hint="cs"/>
+          <w:sz w:val="28"/>
+          <w:szCs w:val="28"/>
+          <w:rtl/>
+          <w:lang w:bidi="fa-IR"/>
+        </w:rPr>
+        <w:t>وفقیت اعمال شد</w:t>
+      </w:r>
+      <w:r>
+        <w:rPr>
+          <w:rFonts w:cs="B Mitra" w:hint="cs"/>
+          <w:sz w:val="28"/>
+          <w:szCs w:val="28"/>
+          <w:rtl/>
+          <w:lang w:bidi="fa-IR"/>
+        </w:rPr>
+        <w:t>.</w:t>
+      </w:r>
+      <w:r>
+        <w:rPr>
+          <w:rFonts w:cs="B Mitra" w:hint="cs"/>
+          <w:sz w:val="28"/>
+          <w:szCs w:val="28"/>
+          <w:rtl/>
+          <w:lang w:bidi="fa-IR"/>
+        </w:rPr>
+        <w:t xml:space="preserve"> » یا « </w:t>
+      </w:r>
+      <w:r>
+        <w:rPr>
+          <w:rFonts w:cs="B Mitra" w:hint="cs"/>
+          <w:sz w:val="28"/>
+          <w:szCs w:val="28"/>
+          <w:rtl/>
+          <w:lang w:bidi="fa-IR"/>
+        </w:rPr>
+        <w:t xml:space="preserve">خطاهای </w:t>
+      </w:r>
+      <w:r>
+        <w:rPr>
+          <w:rFonts w:cs="B Mitra" w:hint="cs"/>
+          <w:sz w:val="28"/>
+          <w:szCs w:val="28"/>
+          <w:rtl/>
+          <w:lang w:bidi="fa-IR"/>
+        </w:rPr>
+        <w:t>های خود را برطرف نمایید</w:t>
+      </w:r>
+      <w:r>
+        <w:rPr>
+          <w:rFonts w:cs="B Mitra" w:hint="cs"/>
+          <w:sz w:val="28"/>
+          <w:szCs w:val="28"/>
+          <w:rtl/>
+          <w:lang w:bidi="fa-IR"/>
+        </w:rPr>
+        <w:t xml:space="preserve">. </w:t>
+      </w:r>
+      <w:r>
+        <w:rPr>
+          <w:rFonts w:cs="B Mitra" w:hint="cs"/>
+          <w:sz w:val="28"/>
+          <w:szCs w:val="28"/>
+          <w:rtl/>
+          <w:lang w:bidi="fa-IR"/>
+        </w:rPr>
+        <w:t>»</w:t>
+      </w:r>
+    </w:p>
+    <w:p>
+      <w:pPr>
+        <w:bidi/>
+        <w:rPr>
+          <w:rFonts w:cs="B Mitra" w:hint="cs"/>
+          <w:sz w:val="28"/>
+          <w:szCs w:val="28"/>
+          <w:rtl/>
+          <w:lang w:bidi="fa-IR"/>
+        </w:rPr>
+      </w:pPr>
+      <w:r>
+        <w:rPr>
+          <w:rFonts w:cs="B Mitra" w:hint="cs"/>
+          <w:sz w:val="28"/>
+          <w:szCs w:val="28"/>
+          <w:rtl/>
+          <w:lang w:bidi="fa-IR"/>
+        </w:rPr>
+        <w:t xml:space="preserve">22-  ذخیره برنامه‌ی انتخاب واحد دانشجو </w:t>
+      </w:r>
+    </w:p>
+    <w:p>
+      <w:pPr>
+        <w:bidi/>
+        <w:rPr>
+          <w:rFonts w:cs="B Mitra" w:hint="cs"/>
+          <w:sz w:val="28"/>
+          <w:szCs w:val="28"/>
+          <w:rtl/>
+          <w:lang w:bidi="fa-IR"/>
+        </w:rPr>
+      </w:pPr>
+      <w:r>
+        <w:rPr>
+          <w:rFonts w:cs="B Mitra" w:hint="cs"/>
+          <w:sz w:val="28"/>
+          <w:szCs w:val="28"/>
+          <w:rtl/>
+          <w:lang w:bidi="fa-IR"/>
+        </w:rPr>
+        <w:t>-</w:t>
+      </w:r>
+      <w:r>
+        <w:rPr>
+          <w:rFonts w:cs="B Mitra" w:hint="cs"/>
+          <w:sz w:val="28"/>
+          <w:szCs w:val="28"/>
+          <w:rtl/>
+          <w:lang w:bidi="fa-IR"/>
+        </w:rPr>
+        <w:t xml:space="preserve"> </w:t>
+      </w:r>
+      <w:r>
+        <w:rPr>
+          <w:rFonts w:cs="B Mitra" w:hint="cs"/>
+          <w:sz w:val="28"/>
+          <w:szCs w:val="28"/>
+          <w:rtl/>
+          <w:lang w:bidi="fa-IR"/>
+        </w:rPr>
+        <w:t>کلیک بر روی دکمه «</w:t>
+      </w:r>
+      <w:r>
+        <w:rPr>
+          <w:rFonts w:cs="B Mitra" w:hint="cs"/>
+          <w:sz w:val="28"/>
+          <w:szCs w:val="28"/>
+          <w:rtl/>
+          <w:lang w:bidi="fa-IR"/>
+        </w:rPr>
+        <w:t xml:space="preserve">اعمال </w:t>
+      </w:r>
+      <w:r>
+        <w:rPr>
+          <w:rFonts w:cs="B Mitra" w:hint="cs"/>
+          <w:sz w:val="28"/>
+          <w:szCs w:val="28"/>
+          <w:rtl/>
+          <w:lang w:bidi="fa-IR"/>
+        </w:rPr>
+        <w:t>تغییرات»</w:t>
+      </w:r>
+    </w:p>
+    <w:p>
+      <w:pPr>
+        <w:bidi/>
+        <w:rPr>
+          <w:rFonts w:cs="B Mitra"/>
+          <w:sz w:val="28"/>
+          <w:szCs w:val="28"/>
+          <w:rtl/>
+          <w:lang w:bidi="fa-IR"/>
+        </w:rPr>
+      </w:pPr>
+      <w:r>
+        <w:rPr>
+          <w:rFonts w:cs="B Mitra" w:hint="cs"/>
+          <w:sz w:val="28"/>
+          <w:szCs w:val="28"/>
+          <w:rtl/>
+          <w:lang w:bidi="fa-IR"/>
+        </w:rPr>
+        <w:t xml:space="preserve">- نمایش پیغام </w:t>
+      </w:r>
+      <w:r>
+        <w:rPr>
+          <w:rFonts w:cs="B Mitra" w:hint="cs"/>
+          <w:sz w:val="28"/>
+          <w:szCs w:val="28"/>
+          <w:rtl/>
+          <w:lang w:bidi="fa-IR"/>
+        </w:rPr>
+        <w:t>«تغییرات با موفقیت اعمال شد. »</w:t>
+      </w:r>
+      <w:r>
+        <w:rPr>
+          <w:rFonts w:cs="B Mitra" w:hint="cs"/>
+          <w:sz w:val="28"/>
+          <w:szCs w:val="28"/>
+          <w:rtl/>
+          <w:lang w:bidi="fa-IR"/>
+        </w:rPr>
+        <w:t xml:space="preserve"> یا نمایش پیغام </w:t>
+      </w:r>
+      <w:r>
+        <w:rPr>
+          <w:rFonts w:cs="B Mitra" w:hint="cs"/>
+          <w:sz w:val="28"/>
+          <w:szCs w:val="28"/>
+          <w:rtl/>
+          <w:lang w:bidi="fa-IR"/>
+        </w:rPr>
+        <w:t>« خطاهای های خود را برطرف نمایید. »</w:t>
+      </w:r>
+      <w:r>
+        <w:rPr>
+          <w:rFonts w:cs="B Mitra" w:hint="cs"/>
+          <w:sz w:val="28"/>
+          <w:szCs w:val="28"/>
+          <w:rtl/>
+          <w:lang w:bidi="fa-IR"/>
+        </w:rPr>
+        <w:t xml:space="preserve"> و خطاهای مربوطه </w:t>
+      </w:r>
+    </w:p>
+    <w:p>
+      <w:pPr>
+        <w:bidi/>
+        <w:rPr>
+          <w:rFonts w:cs="B Mitra"/>
+          <w:color w:val="ED7D31" w:themeColor="accent2"/>
+          <w:sz w:val="28"/>
+          <w:szCs w:val="28"/>
+          <w:rtl/>
+          <w:lang w:bidi="fa-IR"/>
+        </w:rPr>
+      </w:pPr>
+      <w:r>
+        <w:rPr>
+          <w:rFonts w:cs="B Mitra" w:hint="cs"/>
+          <w:color w:val="ED7D31" w:themeColor="accent2"/>
+          <w:sz w:val="28"/>
+          <w:szCs w:val="28"/>
+          <w:rtl/>
+          <w:lang w:bidi="fa-IR"/>
+        </w:rPr>
+        <w:t xml:space="preserve">23- تعیین زمان بازشدن سربرگ </w:t>
+      </w:r>
+      <w:r>
+        <w:rPr>
+          <w:rFonts w:cs="B Mitra" w:hint="cs"/>
+          <w:color w:val="ED7D31" w:themeColor="accent2"/>
+          <w:sz w:val="28"/>
+          <w:szCs w:val="28"/>
+          <w:rtl/>
+          <w:lang w:bidi="fa-IR"/>
+        </w:rPr>
+        <w:t>« عملیات ترمیم »</w:t>
+      </w:r>
+      <w:r>
+        <w:rPr>
+          <w:rFonts w:cs="B Mitra" w:hint="cs"/>
+          <w:color w:val="ED7D31" w:themeColor="accent2"/>
+          <w:sz w:val="28"/>
+          <w:szCs w:val="28"/>
+          <w:rtl/>
+          <w:lang w:bidi="fa-IR"/>
+        </w:rPr>
+        <w:t xml:space="preserve"> توسط آموزش کل  </w:t>
+      </w:r>
+    </w:p>
+    <w:p>
+      <w:pPr>
+        <w:pStyle w:val="ListParagraph"/>
+        <w:numPr>
+          <w:ilvl w:val="0"/>
+          <w:numId w:val="1"/>
+        </w:numPr>
+        <w:bidi/>
+        <w:rPr>
+          <w:rFonts w:cs="B Mitra" w:hint="cs"/>
+          <w:color w:val="ED7D31" w:themeColor="accent2"/>
+          <w:sz w:val="28"/>
+          <w:szCs w:val="28"/>
+          <w:lang w:bidi="fa-IR"/>
+        </w:rPr>
+      </w:pPr>
+      <w:r>
+        <w:rPr>
+          <w:rFonts w:cs="B Mitra" w:hint="cs"/>
+          <w:color w:val="ED7D31" w:themeColor="accent2"/>
+          <w:sz w:val="28"/>
+          <w:szCs w:val="28"/>
+          <w:rtl/>
+          <w:lang w:bidi="fa-IR"/>
+        </w:rPr>
+        <w:t>/////</w:t>
+      </w:r>
+    </w:p>
+    <w:p>
+      <w:pPr>
+        <w:pStyle w:val="ListParagraph"/>
+        <w:numPr>
+          <w:ilvl w:val="0"/>
+          <w:numId w:val="1"/>
+        </w:numPr>
+        <w:bidi/>
+        <w:rPr>
+          <w:rFonts w:cs="B Mitra"/>
+          <w:color w:val="ED7D31" w:themeColor="accent2"/>
+          <w:sz w:val="28"/>
+          <w:szCs w:val="28"/>
+          <w:lang w:bidi="fa-IR"/>
+        </w:rPr>
+      </w:pPr>
+      <w:r>
+        <w:rPr>
+          <w:rFonts w:cs="B Mitra" w:hint="cs"/>
+          <w:color w:val="ED7D31" w:themeColor="accent2"/>
+          <w:sz w:val="28"/>
+          <w:szCs w:val="28"/>
+          <w:rtl/>
+          <w:lang w:bidi="fa-IR"/>
+        </w:rPr>
+        <w:t>نمایش پیغام « تغییرات با موفقیت صورت گرفت »</w:t>
+      </w:r>
+    </w:p>
+    <w:p>
+      <w:pPr>
+        <w:bidi/>
+        <w:rPr>
+          <w:rFonts w:cs="B Mitra" w:hint="cs"/>
+          <w:color w:val="ED7D31" w:themeColor="accent2"/>
+          <w:sz w:val="28"/>
+          <w:szCs w:val="28"/>
+          <w:rtl/>
+          <w:lang w:bidi="fa-IR"/>
+        </w:rPr>
+      </w:pPr>
+      <w:r>
+        <w:rPr>
+          <w:rFonts w:cs="B Mitra" w:hint="cs"/>
+          <w:color w:val="ED7D31" w:themeColor="accent2"/>
+          <w:sz w:val="28"/>
+          <w:szCs w:val="28"/>
+          <w:rtl/>
+          <w:lang w:bidi="fa-IR"/>
+        </w:rPr>
+        <w:t xml:space="preserve">24- اعمال محدودیت ها در زمان ترمیم </w:t>
+      </w:r>
+    </w:p>
+    <w:p>
+      <w:pPr>
+        <w:pStyle w:val="ListParagraph"/>
+        <w:numPr>
+          <w:ilvl w:val="0"/>
+          <w:numId w:val="1"/>
+        </w:numPr>
+        <w:bidi/>
+        <w:rPr>
+          <w:rFonts w:cs="B Mitra"/>
+          <w:color w:val="ED7D31" w:themeColor="accent2"/>
+          <w:sz w:val="28"/>
+          <w:szCs w:val="28"/>
+          <w:lang w:bidi="fa-IR"/>
+        </w:rPr>
+      </w:pPr>
+      <w:r>
+        <w:rPr>
+          <w:rFonts w:cs="B Mitra" w:hint="cs"/>
+          <w:color w:val="ED7D31" w:themeColor="accent2"/>
+          <w:sz w:val="28"/>
+          <w:szCs w:val="28"/>
+          <w:rtl/>
+          <w:lang w:bidi="fa-IR"/>
+        </w:rPr>
+        <w:t>//////</w:t>
+      </w:r>
+    </w:p>
+    <w:p>
+      <w:pPr>
+        <w:pStyle w:val="ListParagraph"/>
+        <w:numPr>
+          <w:ilvl w:val="0"/>
+          <w:numId w:val="1"/>
+        </w:numPr>
+        <w:bidi/>
+        <w:rPr>
+          <w:rFonts w:cs="B Mitra"/>
+          <w:color w:val="ED7D31" w:themeColor="accent2"/>
+          <w:sz w:val="28"/>
+          <w:szCs w:val="28"/>
+          <w:rtl/>
+          <w:lang w:bidi="fa-IR"/>
+        </w:rPr>
+      </w:pPr>
+      <w:r>
+        <w:rPr>
+          <w:rFonts w:cs="B Mitra" w:hint="cs"/>
+          <w:color w:val="ED7D31" w:themeColor="accent2"/>
+          <w:sz w:val="28"/>
+          <w:szCs w:val="28"/>
+          <w:rtl/>
+          <w:lang w:bidi="fa-IR"/>
+        </w:rPr>
+        <w:t>نمایش پیغام « تغییرات با موفقیت صورت گرفت »</w:t>
+      </w:r>
+    </w:p>
+    <w:p>
+      <w:pPr>
+        <w:bidi/>
+        <w:rPr>
+          <w:rFonts w:cs="B Mitra" w:hint="cs"/>
+          <w:sz w:val="28"/>
+          <w:szCs w:val="28"/>
+          <w:rtl/>
+          <w:lang w:bidi="fa-IR"/>
+        </w:rPr>
+      </w:pPr>
+      <w:r>
+        <w:rPr>
+          <w:rFonts w:cs="B Mitra" w:hint="cs"/>
+          <w:sz w:val="28"/>
+          <w:szCs w:val="28"/>
+          <w:rtl/>
+          <w:lang w:bidi="fa-IR"/>
+        </w:rPr>
+        <w:t>25</w:t>
+      </w:r>
+      <w:r>
+        <w:rPr>
+          <w:rFonts w:cs="B Mitra" w:hint="cs"/>
+          <w:sz w:val="28"/>
+          <w:szCs w:val="28"/>
+          <w:rtl/>
+          <w:lang w:bidi="fa-IR"/>
+        </w:rPr>
+        <w:t xml:space="preserve">- نمایش دروس انتخابی دانشجو در مرحله </w:t>
+      </w:r>
+      <w:r>
+        <w:rPr>
+          <w:rFonts w:cs="B Mitra" w:hint="cs"/>
+          <w:sz w:val="28"/>
+          <w:szCs w:val="28"/>
+          <w:rtl/>
+          <w:lang w:bidi="fa-IR"/>
+        </w:rPr>
+        <w:t xml:space="preserve">ثبت نام اصلی </w:t>
+      </w:r>
+    </w:p>
+    <w:p>
+      <w:pPr>
+        <w:pStyle w:val="ListParagraph"/>
+        <w:numPr>
+          <w:ilvl w:val="0"/>
+          <w:numId w:val="1"/>
+        </w:numPr>
+        <w:bidi/>
+        <w:rPr>
+          <w:rFonts w:cs="B Mitra"/>
+          <w:sz w:val="28"/>
+          <w:szCs w:val="28"/>
+          <w:lang w:bidi="fa-IR"/>
+        </w:rPr>
+      </w:pPr>
+      <w:r>
+        <w:rPr>
+          <w:rFonts w:cs="B Mitra" w:hint="cs"/>
+          <w:sz w:val="28"/>
+          <w:szCs w:val="28"/>
+          <w:rtl/>
+          <w:lang w:bidi="fa-IR"/>
+        </w:rPr>
+        <w:t>کلیک بر روی سربرگ « عملیات ترمیم »</w:t>
+      </w:r>
+    </w:p>
+    <w:p>
+      <w:pPr>
+        <w:pStyle w:val="ListParagraph"/>
+        <w:numPr>
+          <w:ilvl w:val="0"/>
+          <w:numId w:val="1"/>
+        </w:numPr>
+        <w:bidi/>
+        <w:rPr>
+          <w:rFonts w:cs="B Mitra"/>
+          <w:sz w:val="28"/>
+          <w:szCs w:val="28"/>
+          <w:lang w:bidi="fa-IR"/>
+        </w:rPr>
+      </w:pPr>
+      <w:r>
+        <w:rPr>
+          <w:rFonts w:cs="B Mitra" w:hint="cs"/>
+          <w:sz w:val="28"/>
+          <w:szCs w:val="28"/>
+          <w:rtl/>
+          <w:lang w:bidi="fa-IR"/>
+        </w:rPr>
+        <w:t>بستن</w:t>
+      </w:r>
+      <w:r>
+        <w:rPr>
+          <w:rFonts w:cs="B Mitra" w:hint="cs"/>
+          <w:sz w:val="28"/>
+          <w:szCs w:val="28"/>
+          <w:rtl/>
+          <w:lang w:bidi="fa-IR"/>
+        </w:rPr>
+        <w:t xml:space="preserve"> سربرگ « عملیات ترمیم »</w:t>
+      </w:r>
+    </w:p>
+    <w:p>
+      <w:pPr>
+        <w:bidi/>
+        <w:rPr>
+          <w:rFonts w:cs="B Mitra" w:hint="cs"/>
+          <w:sz w:val="28"/>
+          <w:szCs w:val="28"/>
+          <w:rtl/>
+          <w:lang w:bidi="fa-IR"/>
+        </w:rPr>
+      </w:pPr>
+      <w:r>
+        <w:rPr>
+          <w:rFonts w:cs="B Mitra" w:hint="cs"/>
+          <w:sz w:val="28"/>
+          <w:szCs w:val="28"/>
+          <w:rtl/>
+          <w:lang w:bidi="fa-IR"/>
+        </w:rPr>
+        <w:t>26</w:t>
+      </w:r>
+      <w:r>
+        <w:rPr>
+          <w:rFonts w:cs="B Mitra" w:hint="cs"/>
+          <w:sz w:val="28"/>
+          <w:szCs w:val="28"/>
+          <w:rtl/>
+          <w:lang w:bidi="fa-IR"/>
+        </w:rPr>
+        <w:t xml:space="preserve"> -نمایش اطلاعات کامل دروس در حین </w:t>
+      </w:r>
+      <w:r>
+        <w:rPr>
+          <w:rFonts w:cs="B Mitra" w:hint="cs"/>
+          <w:sz w:val="28"/>
+          <w:szCs w:val="28"/>
+          <w:rtl/>
+          <w:lang w:bidi="fa-IR"/>
+        </w:rPr>
+        <w:t>عملیات ترمیم</w:t>
+      </w:r>
+      <w:r>
+        <w:rPr>
+          <w:rFonts w:cs="B Mitra" w:hint="cs"/>
+          <w:sz w:val="28"/>
+          <w:szCs w:val="28"/>
+          <w:rtl/>
+          <w:lang w:bidi="fa-IR"/>
+        </w:rPr>
+        <w:t xml:space="preserve"> دانشجو </w:t>
+      </w:r>
+    </w:p>
+    <w:p>
+      <w:pPr>
+        <w:bidi/>
+        <w:ind w:firstLine="720"/>
+        <w:rPr>
+          <w:rFonts w:cs="B Mitra"/>
+          <w:sz w:val="28"/>
+          <w:szCs w:val="28"/>
+          <w:rtl/>
+          <w:lang w:bidi="fa-IR"/>
+        </w:rPr>
+      </w:pPr>
+      <w:r>
+        <w:rPr>
+          <w:rFonts w:cs="B Mitra" w:hint="cs"/>
+          <w:sz w:val="28"/>
+          <w:szCs w:val="28"/>
+          <w:rtl/>
+          <w:lang w:bidi="fa-IR"/>
+        </w:rPr>
+        <w:t>-</w:t>
+      </w:r>
+      <w:r>
+        <w:rPr>
+          <w:rFonts w:cs="B Mitra" w:hint="cs"/>
+          <w:sz w:val="28"/>
+          <w:szCs w:val="28"/>
+          <w:rtl/>
+          <w:lang w:bidi="fa-IR"/>
+        </w:rPr>
+        <w:t xml:space="preserve">کلیک کردن بر روی </w:t>
+      </w:r>
+      <w:r>
+        <w:rPr>
+          <w:rFonts w:cs="B Mitra" w:hint="cs"/>
+          <w:sz w:val="28"/>
+          <w:szCs w:val="28"/>
+          <w:rtl/>
+          <w:lang w:bidi="fa-IR"/>
+        </w:rPr>
+        <w:t xml:space="preserve">سربرگ </w:t>
+      </w:r>
+      <w:r>
+        <w:rPr>
+          <w:rFonts w:cs="B Mitra" w:hint="cs"/>
+          <w:sz w:val="28"/>
+          <w:szCs w:val="28"/>
+          <w:rtl/>
+          <w:lang w:bidi="fa-IR"/>
+        </w:rPr>
+        <w:t xml:space="preserve"> «</w:t>
+      </w:r>
+      <w:r>
+        <w:rPr>
+          <w:rFonts w:cs="B Mitra" w:hint="cs"/>
+          <w:sz w:val="28"/>
+          <w:szCs w:val="28"/>
+          <w:rtl/>
+          <w:lang w:bidi="fa-IR"/>
+        </w:rPr>
+        <w:t>عملیات ترمیم</w:t>
+      </w:r>
+      <w:r>
+        <w:rPr>
+          <w:rFonts w:cs="B Mitra" w:hint="cs"/>
+          <w:sz w:val="28"/>
+          <w:szCs w:val="28"/>
+          <w:rtl/>
+          <w:lang w:bidi="fa-IR"/>
+        </w:rPr>
+        <w:t xml:space="preserve"> </w:t>
+      </w:r>
+      <w:r>
+        <w:rPr>
+          <w:rFonts w:cs="B Mitra" w:hint="cs"/>
+          <w:sz w:val="28"/>
+          <w:szCs w:val="28"/>
+          <w:rtl/>
+          <w:lang w:bidi="fa-IR"/>
+        </w:rPr>
+        <w:t>»</w:t>
+      </w:r>
+    </w:p>
+    <w:p>
+      <w:pPr>
+        <w:bidi/>
+        <w:ind w:firstLine="720"/>
+        <w:rPr>
+          <w:rFonts w:cs="B Mitra" w:hint="cs"/>
+          <w:sz w:val="28"/>
+          <w:szCs w:val="28"/>
+          <w:rtl/>
+          <w:lang w:bidi="fa-IR"/>
+        </w:rPr>
+      </w:pPr>
+      <w:r>
+        <w:rPr>
+          <w:rFonts w:cs="B Mitra" w:hint="cs"/>
+          <w:sz w:val="28"/>
+          <w:szCs w:val="28"/>
+          <w:rtl/>
+          <w:lang w:bidi="fa-IR"/>
+        </w:rPr>
+        <w:t xml:space="preserve">- بستن پنجره‌ی </w:t>
+      </w:r>
+      <w:r>
+        <w:rPr>
+          <w:rFonts w:cs="B Mitra" w:hint="cs"/>
+          <w:sz w:val="28"/>
+          <w:szCs w:val="28"/>
+          <w:rtl/>
+          <w:lang w:bidi="fa-IR"/>
+        </w:rPr>
+        <w:t>«</w:t>
+      </w:r>
+      <w:r>
+        <w:rPr>
+          <w:rFonts w:cs="B Mitra" w:hint="cs"/>
+          <w:sz w:val="28"/>
+          <w:szCs w:val="28"/>
+          <w:rtl/>
+          <w:lang w:bidi="fa-IR"/>
+        </w:rPr>
+        <w:t xml:space="preserve"> </w:t>
+      </w:r>
+      <w:r>
+        <w:rPr>
+          <w:rFonts w:cs="B Mitra" w:hint="cs"/>
+          <w:sz w:val="28"/>
+          <w:szCs w:val="28"/>
+          <w:rtl/>
+          <w:lang w:bidi="fa-IR"/>
+        </w:rPr>
+        <w:t xml:space="preserve">عملیات ترمیم </w:t>
+      </w:r>
+      <w:r>
+        <w:rPr>
+          <w:rFonts w:cs="B Mitra" w:hint="cs"/>
+          <w:sz w:val="28"/>
+          <w:szCs w:val="28"/>
+          <w:rtl/>
+          <w:lang w:bidi="fa-IR"/>
+        </w:rPr>
+        <w:t>»</w:t>
+      </w:r>
+    </w:p>
+    <w:p>
+      <w:pPr>
+        <w:bidi/>
+        <w:rPr>
+          <w:rFonts w:cs="B Mitra"/>
+          <w:sz w:val="28"/>
+          <w:szCs w:val="28"/>
+          <w:rtl/>
+          <w:lang w:bidi="fa-IR"/>
+        </w:rPr>
+      </w:pPr>
+      <w:r>
+        <w:rPr>
+          <w:rFonts w:cs="B Mitra" w:hint="cs"/>
+          <w:sz w:val="28"/>
+          <w:szCs w:val="28"/>
+          <w:rtl/>
+          <w:lang w:bidi="fa-IR"/>
+        </w:rPr>
+        <w:t>27</w:t>
+      </w:r>
+      <w:r>
+        <w:rPr>
+          <w:rFonts w:cs="B Mitra" w:hint="cs"/>
+          <w:sz w:val="28"/>
+          <w:szCs w:val="28"/>
+          <w:rtl/>
+          <w:lang w:bidi="fa-IR"/>
+        </w:rPr>
+        <w:t xml:space="preserve">-کنترل درس انتخابی توسط دانشجو براساس دروس انتخابی در ثبت نام مقدماتی </w:t>
+      </w:r>
+      <w:r>
+        <w:rPr>
+          <w:rFonts w:cs="B Mitra" w:hint="cs"/>
+          <w:sz w:val="28"/>
+          <w:szCs w:val="28"/>
+          <w:rtl/>
+          <w:lang w:bidi="fa-IR"/>
+        </w:rPr>
+        <w:t xml:space="preserve">و ثبت نام اصلی </w:t>
+      </w:r>
+    </w:p>
+    <w:p>
+      <w:pPr>
+        <w:pStyle w:val="ListParagraph"/>
+        <w:numPr>
+          <w:ilvl w:val="0"/>
+          <w:numId w:val="1"/>
+        </w:numPr>
+        <w:bidi/>
+        <w:rPr>
+          <w:rFonts w:cs="B Mitra" w:hint="cs"/>
+          <w:sz w:val="28"/>
+          <w:szCs w:val="28"/>
+          <w:lang w:bidi="fa-IR"/>
+        </w:rPr>
+      </w:pPr>
+      <w:r>
+        <w:rPr>
+          <w:rFonts w:cs="B Mitra" w:hint="cs"/>
+          <w:sz w:val="28"/>
+          <w:szCs w:val="28"/>
+          <w:rtl/>
+          <w:lang w:bidi="fa-IR"/>
+        </w:rPr>
+        <w:t xml:space="preserve">کلیک دانشجو بر روی یک درس </w:t>
+      </w:r>
+    </w:p>
+    <w:p>
+      <w:pPr>
+        <w:pStyle w:val="ListParagraph"/>
+        <w:numPr>
+          <w:ilvl w:val="0"/>
+          <w:numId w:val="1"/>
+        </w:numPr>
+        <w:bidi/>
+        <w:rPr>
+          <w:rFonts w:cs="B Mitra"/>
+          <w:sz w:val="28"/>
+          <w:szCs w:val="28"/>
+          <w:lang w:bidi="fa-IR"/>
+        </w:rPr>
+      </w:pPr>
+      <w:r>
+        <w:rPr>
+          <w:rFonts w:cs="B Mitra" w:hint="cs"/>
+          <w:sz w:val="28"/>
+          <w:szCs w:val="28"/>
+          <w:rtl/>
+          <w:lang w:bidi="fa-IR"/>
+        </w:rPr>
+        <w:t xml:space="preserve">نمایش خطا در کنار درس مربوط  و قفل کردن صفحه انتخاب واحد تا بر طرف کردن خطا و یا اضافه کردن درس به دروس انتخابی دانشجو  </w:t>
+      </w:r>
+    </w:p>
+    <w:p>
+      <w:pPr>
+        <w:bidi/>
+        <w:rPr>
+          <w:rFonts w:cs="B Mitra" w:hint="cs"/>
+          <w:sz w:val="28"/>
+          <w:szCs w:val="28"/>
+          <w:rtl/>
+          <w:lang w:bidi="fa-IR"/>
+        </w:rPr>
+      </w:pPr>
+      <w:r>
+        <w:rPr>
+          <w:rFonts w:cs="B Mitra" w:hint="cs"/>
+          <w:sz w:val="28"/>
+          <w:szCs w:val="28"/>
+          <w:rtl/>
+          <w:lang w:bidi="fa-IR"/>
+        </w:rPr>
+        <w:t>28</w:t>
+      </w:r>
+      <w:r>
+        <w:rPr>
+          <w:rFonts w:cs="B Mitra" w:hint="cs"/>
+          <w:sz w:val="28"/>
+          <w:szCs w:val="28"/>
+          <w:rtl/>
+          <w:lang w:bidi="fa-IR"/>
+        </w:rPr>
+        <w:t xml:space="preserve">- کنترل دروس انتخابی </w:t>
+      </w:r>
+      <w:r>
+        <w:rPr>
+          <w:rFonts w:cs="B Mitra" w:hint="cs"/>
+          <w:sz w:val="28"/>
+          <w:szCs w:val="28"/>
+          <w:rtl/>
+          <w:lang w:bidi="fa-IR"/>
+        </w:rPr>
+        <w:t>توسط دانشجو براساس محدودیت های عملیات ترمیم</w:t>
+      </w:r>
+      <w:r>
+        <w:rPr>
+          <w:rFonts w:cs="B Mitra" w:hint="cs"/>
+          <w:sz w:val="28"/>
+          <w:szCs w:val="28"/>
+          <w:rtl/>
+          <w:lang w:bidi="fa-IR"/>
+        </w:rPr>
+        <w:t xml:space="preserve"> </w:t>
+      </w:r>
+    </w:p>
+    <w:p>
+      <w:pPr>
+        <w:pStyle w:val="ListParagraph"/>
+        <w:numPr>
+          <w:ilvl w:val="0"/>
+          <w:numId w:val="1"/>
+        </w:numPr>
+        <w:bidi/>
+        <w:rPr>
+          <w:rFonts w:cs="B Mitra" w:hint="cs"/>
+          <w:sz w:val="28"/>
+          <w:szCs w:val="28"/>
+          <w:lang w:bidi="fa-IR"/>
+        </w:rPr>
+      </w:pPr>
+      <w:r>
+        <w:rPr>
+          <w:rFonts w:cs="B Mitra" w:hint="cs"/>
+          <w:sz w:val="28"/>
+          <w:szCs w:val="28"/>
+          <w:rtl/>
+          <w:lang w:bidi="fa-IR"/>
+        </w:rPr>
+        <w:t xml:space="preserve">انتخاب یک درس </w:t>
+      </w:r>
+    </w:p>
+    <w:p>
+      <w:pPr>
+        <w:pStyle w:val="ListParagraph"/>
+        <w:numPr>
+          <w:ilvl w:val="0"/>
+          <w:numId w:val="1"/>
+        </w:numPr>
+        <w:bidi/>
+        <w:rPr>
+          <w:rFonts w:cs="B Mitra" w:hint="cs"/>
+          <w:sz w:val="28"/>
+          <w:szCs w:val="28"/>
+          <w:lang w:bidi="fa-IR"/>
+        </w:rPr>
+      </w:pPr>
+      <w:r>
+        <w:rPr>
+          <w:rFonts w:cs="B Mitra" w:hint="cs"/>
+          <w:sz w:val="28"/>
+          <w:szCs w:val="28"/>
+          <w:rtl/>
+          <w:lang w:bidi="fa-IR"/>
+        </w:rPr>
+        <w:lastRenderedPageBreak/>
+        <w:t xml:space="preserve">نمایش خطا « تعداد دروس انتخابی بیش از حد مجاز است» </w:t>
+      </w:r>
+    </w:p>
+    <w:p>
+      <w:pPr>
+        <w:bidi/>
+        <w:rPr>
+          <w:rFonts w:cs="B Mitra"/>
+          <w:sz w:val="28"/>
+          <w:szCs w:val="28"/>
+          <w:rtl/>
+          <w:lang w:bidi="fa-IR"/>
+        </w:rPr>
+      </w:pPr>
+      <w:r>
+        <w:rPr>
+          <w:rFonts w:cs="B Mitra" w:hint="cs"/>
+          <w:sz w:val="28"/>
+          <w:szCs w:val="28"/>
+          <w:rtl/>
+          <w:lang w:bidi="fa-IR"/>
+        </w:rPr>
+        <w:t>29</w:t>
+      </w:r>
+      <w:r>
+        <w:rPr>
+          <w:rFonts w:cs="B Mitra" w:hint="cs"/>
+          <w:sz w:val="28"/>
+          <w:szCs w:val="28"/>
+          <w:rtl/>
+          <w:lang w:bidi="fa-IR"/>
+        </w:rPr>
+        <w:t xml:space="preserve">- بررسی تغییرات صورت گرفته در دروس  </w:t>
+      </w:r>
+    </w:p>
+    <w:p>
+      <w:pPr>
+        <w:pStyle w:val="ListParagraph"/>
+        <w:numPr>
+          <w:ilvl w:val="0"/>
+          <w:numId w:val="1"/>
+        </w:numPr>
+        <w:bidi/>
+        <w:rPr>
+          <w:rFonts w:cs="B Mitra" w:hint="cs"/>
+          <w:sz w:val="28"/>
+          <w:szCs w:val="28"/>
+          <w:lang w:bidi="fa-IR"/>
+        </w:rPr>
+      </w:pPr>
+      <w:r>
+        <w:rPr>
+          <w:rFonts w:cs="B Mitra" w:hint="cs"/>
+          <w:sz w:val="28"/>
+          <w:szCs w:val="28"/>
+          <w:rtl/>
+          <w:lang w:bidi="fa-IR"/>
+        </w:rPr>
+        <w:t>کلیک بر روی دکمه « بررسی تغییرات »</w:t>
+      </w:r>
+    </w:p>
+    <w:p>
+      <w:pPr>
+        <w:pStyle w:val="ListParagraph"/>
+        <w:numPr>
+          <w:ilvl w:val="0"/>
+          <w:numId w:val="1"/>
+        </w:numPr>
+        <w:bidi/>
+        <w:rPr>
+          <w:rFonts w:cs="B Mitra"/>
+          <w:sz w:val="28"/>
+          <w:szCs w:val="28"/>
+          <w:lang w:bidi="fa-IR"/>
+        </w:rPr>
+      </w:pPr>
+      <w:r>
+        <w:rPr>
+          <w:rFonts w:cs="B Mitra" w:hint="cs"/>
+          <w:sz w:val="28"/>
+          <w:szCs w:val="28"/>
+          <w:rtl/>
+          <w:lang w:bidi="fa-IR"/>
+        </w:rPr>
+        <w:t>نمایش پیغام « تغییرات با موفقیت اعمال شد. » یا « خطاهای های خود را برطرف نمایید. »</w:t>
+      </w:r>
+    </w:p>
+    <w:p>
+      <w:pPr>
+        <w:bidi/>
+        <w:rPr>
+          <w:rFonts w:cs="B Mitra" w:hint="cs"/>
+          <w:sz w:val="28"/>
+          <w:szCs w:val="28"/>
+          <w:rtl/>
+          <w:lang w:bidi="fa-IR"/>
+        </w:rPr>
+      </w:pPr>
+      <w:r>
+        <w:rPr>
+          <w:rFonts w:cs="B Mitra" w:hint="cs"/>
+          <w:sz w:val="28"/>
+          <w:szCs w:val="28"/>
+          <w:rtl/>
+          <w:lang w:bidi="fa-IR"/>
+        </w:rPr>
+        <w:t>30</w:t>
+      </w:r>
+      <w:r>
+        <w:rPr>
+          <w:rFonts w:cs="B Mitra" w:hint="cs"/>
+          <w:sz w:val="28"/>
+          <w:szCs w:val="28"/>
+          <w:rtl/>
+          <w:lang w:bidi="fa-IR"/>
+        </w:rPr>
+        <w:t xml:space="preserve">-  ذخیره برنامه‌ی انتخاب واحد دانشجو </w:t>
+      </w:r>
+    </w:p>
+    <w:p>
+      <w:pPr>
+        <w:bidi/>
+        <w:rPr>
+          <w:rFonts w:cs="B Mitra" w:hint="cs"/>
+          <w:sz w:val="28"/>
+          <w:szCs w:val="28"/>
+          <w:rtl/>
+          <w:lang w:bidi="fa-IR"/>
+        </w:rPr>
+      </w:pPr>
+      <w:r>
+        <w:rPr>
+          <w:rFonts w:cs="B Mitra" w:hint="cs"/>
+          <w:sz w:val="28"/>
+          <w:szCs w:val="28"/>
+          <w:rtl/>
+          <w:lang w:bidi="fa-IR"/>
+        </w:rPr>
+        <w:t>-</w:t>
+      </w:r>
+      <w:r>
+        <w:rPr>
+          <w:rFonts w:cs="B Mitra" w:hint="cs"/>
+          <w:sz w:val="28"/>
+          <w:szCs w:val="28"/>
+          <w:rtl/>
+          <w:lang w:bidi="fa-IR"/>
+        </w:rPr>
+        <w:t xml:space="preserve"> </w:t>
+      </w:r>
+      <w:r>
+        <w:rPr>
+          <w:rFonts w:cs="B Mitra" w:hint="cs"/>
+          <w:sz w:val="28"/>
+          <w:szCs w:val="28"/>
+          <w:rtl/>
+          <w:lang w:bidi="fa-IR"/>
+        </w:rPr>
+        <w:t>کلیک بر روی دکمه «اعمال تغییرات»</w:t>
+      </w:r>
+    </w:p>
+    <w:p>
+      <w:pPr>
+        <w:bidi/>
+        <w:rPr>
+          <w:rFonts w:cs="B Mitra"/>
+          <w:sz w:val="28"/>
+          <w:szCs w:val="28"/>
+          <w:rtl/>
+          <w:lang w:bidi="fa-IR"/>
+        </w:rPr>
+      </w:pPr>
+      <w:r>
+        <w:rPr>
+          <w:rFonts w:cs="B Mitra" w:hint="cs"/>
+          <w:sz w:val="28"/>
+          <w:szCs w:val="28"/>
+          <w:rtl/>
+          <w:lang w:bidi="fa-IR"/>
+        </w:rPr>
+        <w:t xml:space="preserve">- نمایش پیغام «تغییرات با موفقیت اعمال شد. » یا نمایش پیغام « خطاهای های خود را برطرف نمایید. » و خطاهای مربوطه </w:t>
+      </w:r>
+    </w:p>
+    <w:p>
+      <w:pPr>
+        <w:bidi/>
+        <w:rPr>
+          <w:rFonts w:cs="B Mitra"/>
+          <w:sz w:val="28"/>
+          <w:szCs w:val="28"/>
+          <w:rtl/>
+          <w:lang w:bidi="fa-IR"/>
+        </w:rPr>
+      </w:pPr>
+      <w:r>
+        <w:rPr>
+          <w:rFonts w:cs="B Mitra" w:hint="cs"/>
+          <w:sz w:val="28"/>
+          <w:szCs w:val="28"/>
+          <w:rtl/>
+          <w:lang w:bidi="fa-IR"/>
+        </w:rPr>
+        <w:t xml:space="preserve">31- </w:t>
+      </w:r>
+    </w:p>
+    <w:p>
+      <w:pPr>
+        <w:bidi/>
+        <w:rPr>
+          <w:rFonts w:cs="B Mitra" w:hint="cs"/>
+          <w:sz w:val="28"/>
+          <w:szCs w:val="28"/>
+          <w:rtl/>
+          <w:lang w:bidi="fa-IR"/>
+        </w:rPr>
+      </w:pPr>
+    </w:p>
+    <w:p>
+      <w:pPr>
+        <w:bidi/>
+        <w:rPr>
+          <w:rFonts w:cs="B Mitra"/>
           <w:sz w:val="28"/>
           <w:szCs w:val="28"/>
           <w:rtl/>
@@ -2264,9 +4051,59 @@
 </w:document>
 </file>
 
+<file path=word/endnotes.xml><?xml version="1.0" encoding="utf-8"?>
+<w:endnotes xmlns:wpc="http://schemas.microsoft.com/office/word/2010/wordprocessingCanvas" xmlns:mc="http://schemas.openxmlformats.org/markup-compatibility/2006" xmlns:o="urn:schemas-microsoft-com:office:office" xmlns:r="http://schemas.openxmlformats.org/officeDocument/2006/relationships" xmlns:m="http://schemas.openxmlformats.org/officeDocument/2006/math" xmlns:v="urn:schemas-microsoft-com:vml" xmlns:wp14="http://schemas.microsoft.com/office/word/2010/wordprocessingDrawing" xmlns:wp="http://schemas.openxmlformats.org/drawingml/2006/wordprocessingDrawing" xmlns:w10="urn:schemas-microsoft-com:office:word" xmlns:w="http://schemas.openxmlformats.org/wordprocessingml/2006/main" xmlns:w14="http://schemas.microsoft.com/office/word/2010/wordml" xmlns:w15="http://schemas.microsoft.com/office/word/2012/wordml" xmlns:wpg="http://schemas.microsoft.com/office/word/2010/wordprocessingGroup" xmlns:wpi="http://schemas.microsoft.com/office/word/2010/wordprocessingInk" xmlns:wne="http://schemas.microsoft.com/office/word/2006/wordml" xmlns:wps="http://schemas.microsoft.com/office/word/2010/wordprocessingShape" mc:Ignorable="w14 w15 wp14">
+  <w:endnote w:type="separator" w:id="-1">
+    <w:p>
+      <w:pPr>
+        <w:spacing w:after="0" w:line="240" w:lineRule="auto"/>
+      </w:pPr>
+      <w:r>
+        <w:separator/>
+      </w:r>
+    </w:p>
+  </w:endnote>
+  <w:endnote w:type="continuationSeparator" w:id="0">
+    <w:p>
+      <w:pPr>
+        <w:spacing w:after="0" w:line="240" w:lineRule="auto"/>
+      </w:pPr>
+      <w:r>
+        <w:continuationSeparator/>
+      </w:r>
+    </w:p>
+  </w:endnote>
+</w:endnotes>
+</file>
+
+<file path=word/footnotes.xml><?xml version="1.0" encoding="utf-8"?>
+<w:footnotes xmlns:wpc="http://schemas.microsoft.com/office/word/2010/wordprocessingCanvas" xmlns:mc="http://schemas.openxmlformats.org/markup-compatibility/2006" xmlns:o="urn:schemas-microsoft-com:office:office" xmlns:r="http://schemas.openxmlformats.org/officeDocument/2006/relationships" xmlns:m="http://schemas.openxmlformats.org/officeDocument/2006/math" xmlns:v="urn:schemas-microsoft-com:vml" xmlns:wp14="http://schemas.microsoft.com/office/word/2010/wordprocessingDrawing" xmlns:wp="http://schemas.openxmlformats.org/drawingml/2006/wordprocessingDrawing" xmlns:w10="urn:schemas-microsoft-com:office:word" xmlns:w="http://schemas.openxmlformats.org/wordprocessingml/2006/main" xmlns:w14="http://schemas.microsoft.com/office/word/2010/wordml" xmlns:w15="http://schemas.microsoft.com/office/word/2012/wordml" xmlns:wpg="http://schemas.microsoft.com/office/word/2010/wordprocessingGroup" xmlns:wpi="http://schemas.microsoft.com/office/word/2010/wordprocessingInk" xmlns:wne="http://schemas.microsoft.com/office/word/2006/wordml" xmlns:wps="http://schemas.microsoft.com/office/word/2010/wordprocessingShape" mc:Ignorable="w14 w15 wp14">
+  <w:footnote w:type="separator" w:id="-1">
+    <w:p>
+      <w:pPr>
+        <w:spacing w:after="0" w:line="240" w:lineRule="auto"/>
+      </w:pPr>
+      <w:r>
+        <w:separator/>
+      </w:r>
+    </w:p>
+  </w:footnote>
+  <w:footnote w:type="continuationSeparator" w:id="0">
+    <w:p>
+      <w:pPr>
+        <w:spacing w:after="0" w:line="240" w:lineRule="auto"/>
+      </w:pPr>
+      <w:r>
+        <w:continuationSeparator/>
+      </w:r>
+    </w:p>
+  </w:footnote>
+</w:footnotes>
+</file>
+
 <file path=word/numbering.xml><?xml version="1.0" encoding="utf-8"?>
-<w:numbering xmlns:wpc="http://schemas.microsoft.com/office/word/2010/wordprocessingCanvas" xmlns:cx="http://schemas.microsoft.com/office/drawing/2014/chartex" xmlns:cx1="http://schemas.microsoft.com/office/drawing/2015/9/8/chartex" xmlns:cx2="http://schemas.microsoft.com/office/drawing/2015/10/21/chartex" xmlns:cx3="http://schemas.microsoft.com/office/drawing/2016/5/9/chartex" xmlns:cx4="http://schemas.microsoft.com/office/drawing/2016/5/10/chartex" xmlns:cx5="http://schemas.microsoft.com/office/drawing/2016/5/11/chartex" xmlns:cx6="http://schemas.microsoft.com/office/drawing/2016/5/12/chartex" xmlns:cx7="http://schemas.microsoft.com/office/drawing/2016/5/13/chartex" xmlns:cx8="http://schemas.microsoft.com/office/drawing/2016/5/14/chartex" xmlns:mc="http://schemas.openxmlformats.org/markup-compatibility/2006" xmlns:aink="http://schemas.microsoft.com/office/drawing/2016/ink" xmlns:am3d="http://schemas.microsoft.com/office/drawing/2017/model3d" xmlns:o="urn:schemas-microsoft-com:office:office" xmlns:r="http://schemas.openxmlformats.org/officeDocument/2006/relationships" xmlns:m="http://schemas.openxmlformats.org/officeDocument/2006/math" xmlns:v="urn:schemas-microsoft-com:vml" xmlns:wp14="http://schemas.microsoft.com/office/word/2010/wordprocessingDrawing" xmlns:wp="http://schemas.openxmlformats.org/drawingml/2006/wordprocessingDrawing" xmlns:w10="urn:schemas-microsoft-com:office:word" xmlns:w="http://schemas.openxmlformats.org/wordprocessingml/2006/main" xmlns:w14="http://schemas.microsoft.com/office/word/2010/wordml" xmlns:w15="http://schemas.microsoft.com/office/word/2012/wordml" xmlns:w16cex="http://schemas.microsoft.com/office/word/2018/wordml/cex" xmlns:w16cid="http://schemas.microsoft.com/office/word/2016/wordml/cid" xmlns:w16="http://schemas.microsoft.com/office/word/2018/wordml" xmlns:w16se="http://schemas.microsoft.com/office/word/2015/wordml/symex" xmlns:wpg="http://schemas.microsoft.com/office/word/2010/wordprocessingGroup" xmlns:wpi="http://schemas.microsoft.com/office/word/2010/wordprocessingInk" xmlns:wne="http://schemas.microsoft.com/office/word/2006/wordml" xmlns:wps="http://schemas.microsoft.com/office/word/2010/wordprocessingShape" mc:Ignorable="w14 w15 w16se w16cid w16 w16cex wp14">
-  <w:abstractNum w:abstractNumId="0" w15:restartNumberingAfterBreak="0">
+<w:numbering xmlns:wpc="http://schemas.microsoft.com/office/word/2010/wordprocessingCanvas" xmlns:mc="http://schemas.openxmlformats.org/markup-compatibility/2006" xmlns:o="urn:schemas-microsoft-com:office:office" xmlns:r="http://schemas.openxmlformats.org/officeDocument/2006/relationships" xmlns:m="http://schemas.openxmlformats.org/officeDocument/2006/math" xmlns:v="urn:schemas-microsoft-com:vml" xmlns:wp14="http://schemas.microsoft.com/office/word/2010/wordprocessingDrawing" xmlns:wp="http://schemas.openxmlformats.org/drawingml/2006/wordprocessingDrawing" xmlns:w10="urn:schemas-microsoft-com:office:word" xmlns:w="http://schemas.openxmlformats.org/wordprocessingml/2006/main" xmlns:w14="http://schemas.microsoft.com/office/word/2010/wordml" xmlns:w15="http://schemas.microsoft.com/office/word/2012/wordml" xmlns:wpg="http://schemas.microsoft.com/office/word/2010/wordprocessingGroup" xmlns:wpi="http://schemas.microsoft.com/office/word/2010/wordprocessingInk" xmlns:wne="http://schemas.microsoft.com/office/word/2006/wordml" xmlns:wps="http://schemas.microsoft.com/office/word/2010/wordprocessingShape" mc:Ignorable="w14 w15 wp14">
+  <w:abstractNum w:abstractNumId="0">
     <w:nsid w:val="469046F4"/>
     <w:multiLevelType w:val="hybridMultilevel"/>
     <w:tmpl w:val="E626FA7C"/>
@@ -2386,7 +4223,7 @@
 </file>
 
 <file path=word/styles.xml><?xml version="1.0" encoding="utf-8"?>
-<w:styles xmlns:mc="http://schemas.openxmlformats.org/markup-compatibility/2006" xmlns:r="http://schemas.openxmlformats.org/officeDocument/2006/relationships" xmlns:w="http://schemas.openxmlformats.org/wordprocessingml/2006/main" xmlns:w14="http://schemas.microsoft.com/office/word/2010/wordml" xmlns:w15="http://schemas.microsoft.com/office/word/2012/wordml" xmlns:w16cex="http://schemas.microsoft.com/office/word/2018/wordml/cex" xmlns:w16cid="http://schemas.microsoft.com/office/word/2016/wordml/cid" xmlns:w16="http://schemas.microsoft.com/office/word/2018/wordml" xmlns:w16se="http://schemas.microsoft.com/office/word/2015/wordml/symex" mc:Ignorable="w14 w15 w16se w16cid w16 w16cex">
+<w:styles xmlns:mc="http://schemas.openxmlformats.org/markup-compatibility/2006" xmlns:r="http://schemas.openxmlformats.org/officeDocument/2006/relationships" xmlns:w="http://schemas.openxmlformats.org/wordprocessingml/2006/main" xmlns:w14="http://schemas.microsoft.com/office/word/2010/wordml" xmlns:w15="http://schemas.microsoft.com/office/word/2012/wordml" mc:Ignorable="w14 w15">
   <w:docDefaults>
     <w:rPrDefault>
       <w:rPr>
@@ -2402,7 +4239,7 @@
       </w:pPr>
     </w:pPrDefault>
   </w:docDefaults>
-  <w:latentStyles w:defLockedState="0" w:defUIPriority="99" w:defSemiHidden="0" w:defUnhideWhenUsed="0" w:defQFormat="0" w:count="376">
+  <w:latentStyles w:defLockedState="0" w:defUIPriority="99" w:defSemiHidden="0" w:defUnhideWhenUsed="0" w:defQFormat="0" w:count="371">
     <w:lsdException w:name="Normal" w:uiPriority="0" w:qFormat="1"/>
     <w:lsdException w:name="heading 1" w:uiPriority="9" w:qFormat="1"/>
     <w:lsdException w:name="heading 2" w:semiHidden="1" w:uiPriority="9" w:unhideWhenUsed="1" w:qFormat="1"/>
@@ -2774,11 +4611,6 @@
     <w:lsdException w:name="List Table 5 Dark Accent 6" w:uiPriority="50"/>
     <w:lsdException w:name="List Table 6 Colorful Accent 6" w:uiPriority="51"/>
     <w:lsdException w:name="List Table 7 Colorful Accent 6" w:uiPriority="52"/>
-    <w:lsdException w:name="Mention" w:semiHidden="1" w:unhideWhenUsed="1"/>
-    <w:lsdException w:name="Smart Hyperlink" w:semiHidden="1" w:unhideWhenUsed="1"/>
-    <w:lsdException w:name="Hashtag" w:semiHidden="1" w:unhideWhenUsed="1"/>
-    <w:lsdException w:name="Unresolved Mention" w:semiHidden="1" w:unhideWhenUsed="1"/>
-    <w:lsdException w:name="Smart Link" w:semiHidden="1" w:unhideWhenUsed="1"/>
   </w:latentStyles>
   <w:style w:type="paragraph" w:default="1" w:styleId="Normal">
     <w:name w:val="Normal"/>
@@ -2821,6 +4653,50 @@
       <w:ind w:left="720"/>
       <w:contextualSpacing/>
     </w:pPr>
+  </w:style>
+  <w:style w:type="paragraph" w:styleId="Header">
+    <w:name w:val="header"/>
+    <w:basedOn w:val="Normal"/>
+    <w:link w:val="HeaderChar"/>
+    <w:uiPriority w:val="99"/>
+    <w:unhideWhenUsed/>
+    <w:rsid w:val="005160B8"/>
+    <w:pPr>
+      <w:tabs>
+        <w:tab w:val="center" w:pos="4513"/>
+        <w:tab w:val="right" w:pos="9026"/>
+      </w:tabs>
+      <w:spacing w:after="0" w:line="240" w:lineRule="auto"/>
+    </w:pPr>
+  </w:style>
+  <w:style w:type="character" w:customStyle="1" w:styleId="HeaderChar">
+    <w:name w:val="Header Char"/>
+    <w:basedOn w:val="DefaultParagraphFont"/>
+    <w:link w:val="Header"/>
+    <w:uiPriority w:val="99"/>
+    <w:rsid w:val="005160B8"/>
+  </w:style>
+  <w:style w:type="paragraph" w:styleId="Footer">
+    <w:name w:val="footer"/>
+    <w:basedOn w:val="Normal"/>
+    <w:link w:val="FooterChar"/>
+    <w:uiPriority w:val="99"/>
+    <w:unhideWhenUsed/>
+    <w:rsid w:val="005160B8"/>
+    <w:pPr>
+      <w:tabs>
+        <w:tab w:val="center" w:pos="4513"/>
+        <w:tab w:val="right" w:pos="9026"/>
+      </w:tabs>
+      <w:spacing w:after="0" w:line="240" w:lineRule="auto"/>
+    </w:pPr>
+  </w:style>
+  <w:style w:type="character" w:customStyle="1" w:styleId="FooterChar">
+    <w:name w:val="Footer Char"/>
+    <w:basedOn w:val="DefaultParagraphFont"/>
+    <w:link w:val="Footer"/>
+    <w:uiPriority w:val="99"/>
+    <w:rsid w:val="005160B8"/>
   </w:style>
 </w:styles>
 </file>

</xml_diff>